<commit_message>
Updated new webmaster file
</commit_message>
<xml_diff>
--- a/FOR NEW WEBMASTER.docx
+++ b/FOR NEW WEBMASTER.docx
@@ -93,6 +93,14 @@
         </w:rPr>
         <w:t>Notepad++ is your lifesaver because it’s color-coordinated</w:t>
       </w:r>
+      <w:r>
+        <w:rPr>
+          <w:color w:val="000000" w:themeColor="text1"/>
+          <w:sz w:val="24"/>
+          <w:szCs w:val="24"/>
+        </w:rPr>
+        <w:t xml:space="preserve"> or atom or sublime</w:t>
+      </w:r>
     </w:p>
     <w:p>
       <w:pPr>
@@ -135,7 +143,104 @@
           <w:sz w:val="24"/>
           <w:szCs w:val="24"/>
         </w:rPr>
-        <w:t>for each picture I put on the website, I put a nice border around it with some white filling just so they have a uniformed look</w:t>
+        <w:t>Alumni page is super important</w:t>
+      </w:r>
+    </w:p>
+    <w:p>
+      <w:pPr>
+        <w:pStyle w:val="ListParagraph"/>
+        <w:numPr>
+          <w:ilvl w:val="0"/>
+          <w:numId w:val="3"/>
+        </w:numPr>
+        <w:rPr>
+          <w:color w:val="000000" w:themeColor="text1"/>
+          <w:sz w:val="24"/>
+          <w:szCs w:val="24"/>
+        </w:rPr>
+      </w:pPr>
+      <w:r>
+        <w:rPr>
+          <w:color w:val="000000" w:themeColor="text1"/>
+          <w:sz w:val="24"/>
+          <w:szCs w:val="24"/>
+        </w:rPr>
+        <w:t>Make sure all officer orientations on the website is the same like horizontal for all rows or vertical</w:t>
+      </w:r>
+    </w:p>
+    <w:p>
+      <w:pPr>
+        <w:pStyle w:val="ListParagraph"/>
+        <w:numPr>
+          <w:ilvl w:val="0"/>
+          <w:numId w:val="3"/>
+        </w:numPr>
+        <w:rPr>
+          <w:color w:val="000000" w:themeColor="text1"/>
+          <w:sz w:val="24"/>
+          <w:szCs w:val="24"/>
+        </w:rPr>
+      </w:pPr>
+      <w:r>
+        <w:rPr>
+          <w:color w:val="000000" w:themeColor="text1"/>
+          <w:sz w:val="24"/>
+          <w:szCs w:val="24"/>
+        </w:rPr>
+        <w:t xml:space="preserve">If it’s not it’s going to be super ugly </w:t>
+      </w:r>
+    </w:p>
+    <w:p>
+      <w:pPr>
+        <w:pStyle w:val="ListParagraph"/>
+        <w:numPr>
+          <w:ilvl w:val="0"/>
+          <w:numId w:val="3"/>
+        </w:numPr>
+        <w:rPr>
+          <w:color w:val="000000" w:themeColor="text1"/>
+          <w:sz w:val="24"/>
+          <w:szCs w:val="24"/>
+        </w:rPr>
+      </w:pPr>
+      <w:r>
+        <w:rPr>
+          <w:color w:val="000000" w:themeColor="text1"/>
+          <w:sz w:val="24"/>
+          <w:szCs w:val="24"/>
+        </w:rPr>
+        <w:t xml:space="preserve">Every president has their own page and hyperlink it </w:t>
+      </w:r>
+    </w:p>
+    <w:p>
+      <w:pPr>
+        <w:rPr>
+          <w:color w:val="000000" w:themeColor="text1"/>
+          <w:sz w:val="24"/>
+          <w:szCs w:val="24"/>
+        </w:rPr>
+      </w:pPr>
+    </w:p>
+    <w:p>
+      <w:pPr>
+        <w:pStyle w:val="ListParagraph"/>
+        <w:numPr>
+          <w:ilvl w:val="0"/>
+          <w:numId w:val="3"/>
+        </w:numPr>
+        <w:rPr>
+          <w:color w:val="000000" w:themeColor="text1"/>
+          <w:sz w:val="24"/>
+          <w:szCs w:val="24"/>
+        </w:rPr>
+      </w:pPr>
+      <w:r>
+        <w:rPr>
+          <w:color w:val="000000" w:themeColor="text1"/>
+          <w:sz w:val="24"/>
+          <w:szCs w:val="24"/>
+        </w:rPr>
+        <w:t>VSA ONLINE STORE</w:t>
       </w:r>
     </w:p>
     <w:p>
@@ -157,178 +262,7 @@
           <w:sz w:val="24"/>
           <w:szCs w:val="24"/>
         </w:rPr>
-        <w:t xml:space="preserve">I used </w:t>
-      </w:r>
-      <w:r>
-        <w:rPr>
-          <w:color w:val="000000" w:themeColor="text1"/>
-          <w:sz w:val="24"/>
-          <w:szCs w:val="24"/>
-          <w:u w:val="single"/>
-        </w:rPr>
-        <w:t>picmonkey.com</w:t>
-      </w:r>
-      <w:r>
-        <w:rPr>
-          <w:color w:val="000000" w:themeColor="text1"/>
-          <w:sz w:val="24"/>
-          <w:szCs w:val="24"/>
-        </w:rPr>
-        <w:t xml:space="preserve"> under the “frames” tab</w:t>
-      </w:r>
-    </w:p>
-    <w:p>
-      <w:pPr>
-        <w:pStyle w:val="ListParagraph"/>
-        <w:numPr>
-          <w:ilvl w:val="1"/>
-          <w:numId w:val="3"/>
-        </w:numPr>
-        <w:rPr>
-          <w:color w:val="000000" w:themeColor="text1"/>
-          <w:sz w:val="24"/>
-          <w:szCs w:val="24"/>
-        </w:rPr>
-      </w:pPr>
-      <w:r>
-        <w:rPr>
-          <w:color w:val="000000" w:themeColor="text1"/>
-          <w:sz w:val="24"/>
-          <w:szCs w:val="24"/>
-        </w:rPr>
-        <w:t>Or you could just make pictures have frames using your CSS</w:t>
-      </w:r>
-    </w:p>
-    <w:p>
-      <w:pPr>
-        <w:pStyle w:val="ListParagraph"/>
-        <w:numPr>
-          <w:ilvl w:val="0"/>
-          <w:numId w:val="3"/>
-        </w:numPr>
-        <w:rPr>
-          <w:color w:val="000000" w:themeColor="text1"/>
-          <w:sz w:val="24"/>
-          <w:szCs w:val="24"/>
-        </w:rPr>
-      </w:pPr>
-      <w:r>
-        <w:rPr>
-          <w:color w:val="000000" w:themeColor="text1"/>
-          <w:sz w:val="24"/>
-          <w:szCs w:val="24"/>
-        </w:rPr>
-        <w:t>I like to use a different “div” when it comes to separating different topics on one page</w:t>
-      </w:r>
-    </w:p>
-    <w:p>
-      <w:pPr>
-        <w:pStyle w:val="ListParagraph"/>
-        <w:numPr>
-          <w:ilvl w:val="0"/>
-          <w:numId w:val="3"/>
-        </w:numPr>
-        <w:rPr>
-          <w:color w:val="000000" w:themeColor="text1"/>
-          <w:sz w:val="24"/>
-          <w:szCs w:val="24"/>
-        </w:rPr>
-      </w:pPr>
-      <w:r>
-        <w:rPr>
-          <w:color w:val="000000" w:themeColor="text1"/>
-          <w:sz w:val="24"/>
-          <w:szCs w:val="24"/>
-        </w:rPr>
-        <w:t>Update the website every week.</w:t>
-      </w:r>
-    </w:p>
-    <w:p>
-      <w:pPr>
-        <w:pStyle w:val="ListParagraph"/>
-        <w:numPr>
-          <w:ilvl w:val="1"/>
-          <w:numId w:val="3"/>
-        </w:numPr>
-        <w:rPr>
-          <w:color w:val="000000" w:themeColor="text1"/>
-          <w:sz w:val="24"/>
-          <w:szCs w:val="24"/>
-        </w:rPr>
-      </w:pPr>
-      <w:r>
-        <w:rPr>
-          <w:color w:val="000000" w:themeColor="text1"/>
-          <w:sz w:val="24"/>
-          <w:szCs w:val="24"/>
-        </w:rPr>
-        <w:t>a new event coming up on “upcoming events”</w:t>
-      </w:r>
-    </w:p>
-    <w:p>
-      <w:pPr>
-        <w:pStyle w:val="ListParagraph"/>
-        <w:numPr>
-          <w:ilvl w:val="1"/>
-          <w:numId w:val="3"/>
-        </w:numPr>
-        <w:rPr>
-          <w:color w:val="000000" w:themeColor="text1"/>
-          <w:sz w:val="24"/>
-          <w:szCs w:val="24"/>
-        </w:rPr>
-      </w:pPr>
-      <w:r>
-        <w:rPr>
-          <w:color w:val="000000" w:themeColor="text1"/>
-          <w:sz w:val="24"/>
-          <w:szCs w:val="24"/>
-        </w:rPr>
-        <w:t>old event’s pictures albums on “pictures”</w:t>
-      </w:r>
-    </w:p>
-    <w:p>
-      <w:pPr>
-        <w:pStyle w:val="ListParagraph"/>
-        <w:numPr>
-          <w:ilvl w:val="1"/>
-          <w:numId w:val="3"/>
-        </w:numPr>
-        <w:rPr>
-          <w:color w:val="000000" w:themeColor="text1"/>
-          <w:sz w:val="24"/>
-          <w:szCs w:val="24"/>
-        </w:rPr>
-      </w:pPr>
-      <w:r>
-        <w:rPr>
-          <w:color w:val="000000" w:themeColor="text1"/>
-          <w:sz w:val="24"/>
-          <w:szCs w:val="24"/>
-        </w:rPr>
-        <w:t>Events on “events” page</w:t>
-      </w:r>
-    </w:p>
-    <w:p>
-      <w:pPr>
-        <w:pStyle w:val="ListParagraph"/>
-        <w:numPr>
-          <w:ilvl w:val="1"/>
-          <w:numId w:val="3"/>
-        </w:numPr>
-        <w:rPr>
-          <w:color w:val="000000" w:themeColor="text1"/>
-          <w:sz w:val="24"/>
-          <w:szCs w:val="24"/>
-        </w:rPr>
-      </w:pPr>
-      <w:r>
-        <w:rPr>
-          <w:color w:val="000000" w:themeColor="text1"/>
-          <w:sz w:val="24"/>
-          <w:szCs w:val="24"/>
-        </w:rPr>
-        <w:t>Special recognitions</w:t>
+        <w:t>squareup.com</w:t>
       </w:r>
     </w:p>
     <w:p>
@@ -350,14 +284,22 @@
           <w:sz w:val="24"/>
           <w:szCs w:val="24"/>
         </w:rPr>
-        <w:t>Winnings in sports on “sports” page</w:t>
-      </w:r>
-    </w:p>
-    <w:p>
-      <w:pPr>
-        <w:pStyle w:val="ListParagraph"/>
-        <w:numPr>
-          <w:ilvl w:val="1"/>
+        <w:t xml:space="preserve">Username </w:t>
+      </w:r>
+      <w:r>
+        <w:rPr>
+          <w:color w:val="000000" w:themeColor="text1"/>
+          <w:sz w:val="24"/>
+          <w:szCs w:val="24"/>
+        </w:rPr>
+        <w:t>and password:</w:t>
+      </w:r>
+    </w:p>
+    <w:p>
+      <w:pPr>
+        <w:pStyle w:val="ListParagraph"/>
+        <w:numPr>
+          <w:ilvl w:val="3"/>
           <w:numId w:val="3"/>
         </w:numPr>
         <w:rPr>
@@ -366,238 +308,45 @@
           <w:szCs w:val="24"/>
         </w:rPr>
       </w:pPr>
-      <w:r>
-        <w:rPr>
-          <w:color w:val="000000" w:themeColor="text1"/>
-          <w:sz w:val="24"/>
-          <w:szCs w:val="24"/>
-        </w:rPr>
-        <w:t>“upcoming announcements”  on main page</w:t>
-      </w:r>
-    </w:p>
-    <w:p>
-      <w:pPr>
-        <w:pStyle w:val="ListParagraph"/>
-        <w:ind w:left="1440"/>
-        <w:rPr>
-          <w:color w:val="000000" w:themeColor="text1"/>
-          <w:sz w:val="24"/>
-          <w:szCs w:val="24"/>
-        </w:rPr>
-      </w:pPr>
-    </w:p>
-    <w:p>
-      <w:pPr>
-        <w:pStyle w:val="ListParagraph"/>
-        <w:numPr>
-          <w:ilvl w:val="0"/>
+      <w:hyperlink r:id="rId5" w:history="1">
+        <w:r>
+          <w:rPr>
+            <w:rStyle w:val="Hyperlink"/>
+            <w:sz w:val="24"/>
+            <w:szCs w:val="24"/>
+          </w:rPr>
+          <w:t>Timmyd3@vt.edu</w:t>
+        </w:r>
+      </w:hyperlink>
+      <w:r>
+        <w:rPr>
+          <w:color w:val="000000" w:themeColor="text1"/>
+          <w:sz w:val="24"/>
+          <w:szCs w:val="24"/>
+        </w:rPr>
+        <w:t xml:space="preserve"> (Please change the username to your email cause I don’t do this anymore please)</w:t>
+      </w:r>
+    </w:p>
+    <w:p>
+      <w:pPr>
+        <w:pStyle w:val="ListParagraph"/>
+        <w:numPr>
+          <w:ilvl w:val="3"/>
           <w:numId w:val="3"/>
         </w:numPr>
         <w:rPr>
-          <w:b/>
-          <w:color w:val="000000" w:themeColor="text1"/>
-          <w:sz w:val="24"/>
-          <w:szCs w:val="24"/>
-        </w:rPr>
-      </w:pPr>
-      <w:r>
-        <w:rPr>
-          <w:b/>
-          <w:color w:val="000000" w:themeColor="text1"/>
-          <w:sz w:val="24"/>
-          <w:szCs w:val="24"/>
-        </w:rPr>
-        <w:t>hover.com (HOST)</w:t>
-      </w:r>
-    </w:p>
-    <w:p>
-      <w:pPr>
-        <w:pStyle w:val="ListParagraph"/>
-        <w:numPr>
-          <w:ilvl w:val="1"/>
-          <w:numId w:val="3"/>
-        </w:numPr>
-        <w:rPr>
-          <w:b/>
-          <w:color w:val="000000" w:themeColor="text1"/>
-          <w:sz w:val="24"/>
-          <w:szCs w:val="24"/>
-        </w:rPr>
-      </w:pPr>
-      <w:r>
-        <w:rPr>
-          <w:b/>
-          <w:color w:val="000000" w:themeColor="text1"/>
-          <w:sz w:val="24"/>
-          <w:szCs w:val="24"/>
-        </w:rPr>
-        <w:t>Username:  vtvsawebmaster</w:t>
-      </w:r>
-    </w:p>
-    <w:p>
-      <w:pPr>
-        <w:pStyle w:val="ListParagraph"/>
-        <w:numPr>
-          <w:ilvl w:val="1"/>
-          <w:numId w:val="3"/>
-        </w:numPr>
-        <w:rPr>
-          <w:b/>
-          <w:color w:val="000000" w:themeColor="text1"/>
-          <w:sz w:val="24"/>
-          <w:szCs w:val="24"/>
-        </w:rPr>
-      </w:pPr>
-      <w:r>
-        <w:rPr>
-          <w:b/>
-          <w:color w:val="000000" w:themeColor="text1"/>
-          <w:sz w:val="24"/>
-          <w:szCs w:val="24"/>
-        </w:rPr>
-        <w:t>Password: masterOftheWeb123!</w:t>
-      </w:r>
-    </w:p>
-    <w:p>
-      <w:pPr>
-        <w:pStyle w:val="ListParagraph"/>
-        <w:ind w:left="1440"/>
-        <w:rPr>
-          <w:b/>
-          <w:color w:val="000000" w:themeColor="text1"/>
-          <w:sz w:val="24"/>
-          <w:szCs w:val="24"/>
-        </w:rPr>
-      </w:pPr>
-    </w:p>
-    <w:p>
-      <w:pPr>
-        <w:pStyle w:val="ListParagraph"/>
-        <w:ind w:left="1440"/>
-        <w:rPr>
-          <w:color w:val="000000" w:themeColor="text1"/>
-          <w:sz w:val="24"/>
-          <w:szCs w:val="24"/>
-        </w:rPr>
-      </w:pPr>
-      <w:r>
-        <w:rPr>
-          <w:color w:val="000000" w:themeColor="text1"/>
-          <w:sz w:val="24"/>
-          <w:szCs w:val="24"/>
-        </w:rPr>
-        <w:t>Change the email and name to your own under Settings</w:t>
-      </w:r>
-    </w:p>
-    <w:p>
-      <w:pPr>
-        <w:pStyle w:val="ListParagraph"/>
-        <w:ind w:left="1440"/>
-        <w:rPr>
-          <w:b/>
-          <w:color w:val="000000" w:themeColor="text1"/>
-          <w:sz w:val="24"/>
-          <w:szCs w:val="24"/>
-        </w:rPr>
-      </w:pPr>
-    </w:p>
-    <w:p>
-      <w:pPr>
-        <w:pStyle w:val="ListParagraph"/>
-        <w:numPr>
-          <w:ilvl w:val="1"/>
-          <w:numId w:val="3"/>
-        </w:numPr>
-        <w:rPr>
-          <w:color w:val="000000" w:themeColor="text1"/>
-          <w:sz w:val="24"/>
-          <w:szCs w:val="24"/>
-        </w:rPr>
-      </w:pPr>
-      <w:r>
-        <w:rPr>
-          <w:color w:val="000000" w:themeColor="text1"/>
-          <w:sz w:val="24"/>
-          <w:szCs w:val="24"/>
-        </w:rPr>
-        <w:t>RENEWAL PRICE: $14.81 (.com)</w:t>
-      </w:r>
-    </w:p>
-    <w:p>
-      <w:pPr>
-        <w:pStyle w:val="ListParagraph"/>
-        <w:numPr>
-          <w:ilvl w:val="1"/>
-          <w:numId w:val="3"/>
-        </w:numPr>
-        <w:rPr>
-          <w:color w:val="000000" w:themeColor="text1"/>
-          <w:sz w:val="24"/>
-          <w:szCs w:val="24"/>
-        </w:rPr>
-      </w:pPr>
-      <w:r>
-        <w:rPr>
-          <w:color w:val="000000" w:themeColor="text1"/>
-          <w:sz w:val="24"/>
-          <w:szCs w:val="24"/>
-        </w:rPr>
-        <w:t>TRANSFER PRICE: $9.81</w:t>
-      </w:r>
-    </w:p>
-    <w:p>
-      <w:pPr>
-        <w:pStyle w:val="ListParagraph"/>
-        <w:ind w:left="1440"/>
-        <w:rPr>
-          <w:color w:val="000000" w:themeColor="text1"/>
-          <w:sz w:val="24"/>
-          <w:szCs w:val="24"/>
-        </w:rPr>
-      </w:pPr>
-    </w:p>
-    <w:p>
-      <w:pPr>
-        <w:pStyle w:val="ListParagraph"/>
-        <w:numPr>
-          <w:ilvl w:val="0"/>
-          <w:numId w:val="3"/>
-        </w:numPr>
-        <w:rPr>
-          <w:color w:val="000000" w:themeColor="text1"/>
-          <w:sz w:val="24"/>
-          <w:szCs w:val="24"/>
-        </w:rPr>
-      </w:pPr>
-      <w:r>
-        <w:rPr>
-          <w:color w:val="000000" w:themeColor="text1"/>
-          <w:sz w:val="24"/>
-          <w:szCs w:val="24"/>
-        </w:rPr>
-        <w:t>VSA ONLINE STORE</w:t>
-      </w:r>
-    </w:p>
-    <w:p>
-      <w:pPr>
-        <w:pStyle w:val="ListParagraph"/>
-        <w:numPr>
-          <w:ilvl w:val="1"/>
-          <w:numId w:val="3"/>
-        </w:numPr>
-        <w:rPr>
-          <w:color w:val="000000" w:themeColor="text1"/>
-          <w:sz w:val="24"/>
-          <w:szCs w:val="24"/>
-        </w:rPr>
-      </w:pPr>
-      <w:r>
-        <w:rPr>
-          <w:color w:val="000000" w:themeColor="text1"/>
-          <w:sz w:val="24"/>
-          <w:szCs w:val="24"/>
-        </w:rPr>
-        <w:t>squareup.com</w:t>
+          <w:color w:val="000000" w:themeColor="text1"/>
+          <w:sz w:val="24"/>
+          <w:szCs w:val="24"/>
+        </w:rPr>
+      </w:pPr>
+      <w:r>
+        <w:rPr>
+          <w:color w:val="000000" w:themeColor="text1"/>
+          <w:sz w:val="24"/>
+          <w:szCs w:val="24"/>
+        </w:rPr>
+        <w:t>vtvsaiskewl</w:t>
       </w:r>
     </w:p>
     <w:p>
@@ -619,7 +368,7 @@
           <w:sz w:val="24"/>
           <w:szCs w:val="24"/>
         </w:rPr>
-        <w:t>Nicky Phandinh’s username and password:</w:t>
+        <w:t>HISTORIAN: (Kevin Dang) takes the pictures for the items on the webstore.</w:t>
       </w:r>
     </w:p>
     <w:p>
@@ -641,50 +390,6 @@
           <w:sz w:val="24"/>
           <w:szCs w:val="24"/>
         </w:rPr>
-        <w:t>ASK EITHER TRESURER OR FELLOW FOR PASSWORD</w:t>
-      </w:r>
-    </w:p>
-    <w:p>
-      <w:pPr>
-        <w:pStyle w:val="ListParagraph"/>
-        <w:numPr>
-          <w:ilvl w:val="2"/>
-          <w:numId w:val="3"/>
-        </w:numPr>
-        <w:rPr>
-          <w:color w:val="000000" w:themeColor="text1"/>
-          <w:sz w:val="24"/>
-          <w:szCs w:val="24"/>
-        </w:rPr>
-      </w:pPr>
-      <w:r>
-        <w:rPr>
-          <w:color w:val="000000" w:themeColor="text1"/>
-          <w:sz w:val="24"/>
-          <w:szCs w:val="24"/>
-        </w:rPr>
-        <w:t>HISTORIAN: (Kevin Dang) takes the pictures for the items on the webstore.</w:t>
-      </w:r>
-    </w:p>
-    <w:p>
-      <w:pPr>
-        <w:pStyle w:val="ListParagraph"/>
-        <w:numPr>
-          <w:ilvl w:val="3"/>
-          <w:numId w:val="3"/>
-        </w:numPr>
-        <w:rPr>
-          <w:color w:val="000000" w:themeColor="text1"/>
-          <w:sz w:val="24"/>
-          <w:szCs w:val="24"/>
-        </w:rPr>
-      </w:pPr>
-      <w:r>
-        <w:rPr>
-          <w:color w:val="000000" w:themeColor="text1"/>
-          <w:sz w:val="24"/>
-          <w:szCs w:val="24"/>
-        </w:rPr>
         <w:t>EASY to set up and put pictures on.</w:t>
       </w:r>
     </w:p>
@@ -724,7 +429,6 @@
           <w:sz w:val="24"/>
           <w:szCs w:val="24"/>
         </w:rPr>
-        <w:lastRenderedPageBreak/>
         <w:t>Always listen to other people’s opinions about your website. I know, your code is like… SACRED to you. But the WEBSITE is public. And it reflects VSA as a whole. So when people make suggestions about it, try to get a majority vote and incorporate it into your code.</w:t>
       </w:r>
     </w:p>
@@ -747,6 +451,28 @@
           <w:sz w:val="24"/>
           <w:szCs w:val="24"/>
         </w:rPr>
+        <w:t>You don’t have to do it if you don’t want to but be open to ideas</w:t>
+      </w:r>
+    </w:p>
+    <w:p>
+      <w:pPr>
+        <w:pStyle w:val="ListParagraph"/>
+        <w:numPr>
+          <w:ilvl w:val="0"/>
+          <w:numId w:val="2"/>
+        </w:numPr>
+        <w:rPr>
+          <w:color w:val="000000" w:themeColor="text1"/>
+          <w:sz w:val="24"/>
+          <w:szCs w:val="24"/>
+        </w:rPr>
+      </w:pPr>
+      <w:r>
+        <w:rPr>
+          <w:color w:val="000000" w:themeColor="text1"/>
+          <w:sz w:val="24"/>
+          <w:szCs w:val="24"/>
+        </w:rPr>
         <w:t>Making the website more interactive:</w:t>
       </w:r>
     </w:p>
@@ -857,6 +583,7 @@
           <w:sz w:val="24"/>
           <w:szCs w:val="24"/>
         </w:rPr>
+        <w:lastRenderedPageBreak/>
         <w:t>remind people that there’s a website (make posts on facebook as you update the website) – You want people to see your work don’t you?</w:t>
       </w:r>
     </w:p>
@@ -945,338 +672,97 @@
     </w:p>
     <w:p>
       <w:pPr>
-        <w:pStyle w:val="ListParagraph"/>
-        <w:numPr>
-          <w:ilvl w:val="0"/>
-          <w:numId w:val="1"/>
-        </w:numPr>
-        <w:rPr>
-          <w:color w:val="000000" w:themeColor="text1"/>
-          <w:sz w:val="24"/>
-          <w:szCs w:val="24"/>
-        </w:rPr>
-      </w:pPr>
-      <w:r>
-        <w:rPr>
-          <w:color w:val="000000" w:themeColor="text1"/>
-          <w:sz w:val="24"/>
-          <w:szCs w:val="24"/>
-        </w:rPr>
-        <w:t>Using widgets/embed method is AWESOME.</w:t>
-      </w:r>
-    </w:p>
-    <w:p>
-      <w:pPr>
-        <w:pStyle w:val="ListParagraph"/>
-        <w:numPr>
-          <w:ilvl w:val="1"/>
-          <w:numId w:val="1"/>
-        </w:numPr>
-        <w:rPr>
-          <w:color w:val="000000" w:themeColor="text1"/>
-          <w:sz w:val="24"/>
-          <w:szCs w:val="24"/>
-        </w:rPr>
-      </w:pPr>
-      <w:r>
-        <w:rPr>
-          <w:color w:val="000000" w:themeColor="text1"/>
-          <w:sz w:val="24"/>
-          <w:szCs w:val="24"/>
-        </w:rPr>
-        <w:t xml:space="preserve">banner on main page &gt;&gt; </w:t>
-      </w:r>
-      <w:r>
-        <w:rPr>
-          <w:color w:val="000000" w:themeColor="text1"/>
-          <w:sz w:val="24"/>
-          <w:szCs w:val="24"/>
-          <w:u w:val="single"/>
-        </w:rPr>
-        <w:t>cincopa.com</w:t>
-      </w:r>
-    </w:p>
-    <w:p>
-      <w:pPr>
-        <w:pStyle w:val="ListParagraph"/>
-        <w:numPr>
-          <w:ilvl w:val="1"/>
-          <w:numId w:val="1"/>
-        </w:numPr>
-        <w:rPr>
-          <w:color w:val="000000" w:themeColor="text1"/>
-          <w:sz w:val="24"/>
-          <w:szCs w:val="24"/>
-          <w:u w:val="single"/>
-        </w:rPr>
-      </w:pPr>
-      <w:r>
-        <w:rPr>
-          <w:color w:val="000000" w:themeColor="text1"/>
-          <w:sz w:val="24"/>
-          <w:szCs w:val="24"/>
-        </w:rPr>
-        <w:t xml:space="preserve">pop ups for surveys &gt;&gt; </w:t>
-      </w:r>
-      <w:r>
-        <w:rPr>
-          <w:color w:val="000000" w:themeColor="text1"/>
-          <w:sz w:val="24"/>
-          <w:szCs w:val="24"/>
-          <w:u w:val="single"/>
-        </w:rPr>
-        <w:t>Virginia Tech’s Qualtrics Survey’s Embed method for pop-ups</w:t>
-      </w:r>
-    </w:p>
-    <w:p>
-      <w:pPr>
-        <w:pStyle w:val="ListParagraph"/>
-        <w:numPr>
-          <w:ilvl w:val="1"/>
-          <w:numId w:val="1"/>
-        </w:numPr>
-        <w:rPr>
-          <w:color w:val="000000" w:themeColor="text1"/>
-          <w:sz w:val="24"/>
-          <w:szCs w:val="24"/>
-        </w:rPr>
-      </w:pPr>
-      <w:r>
-        <w:rPr>
-          <w:color w:val="000000" w:themeColor="text1"/>
-          <w:sz w:val="24"/>
-          <w:szCs w:val="24"/>
-        </w:rPr>
-        <w:t xml:space="preserve">“Have questions, email us” tab at the bottom of first page &gt;&gt; </w:t>
-      </w:r>
-      <w:r>
-        <w:rPr>
-          <w:color w:val="000000" w:themeColor="text1"/>
-          <w:sz w:val="24"/>
-          <w:szCs w:val="24"/>
-          <w:u w:val="single"/>
-        </w:rPr>
-        <w:t>mylivechat.com</w:t>
-      </w:r>
-    </w:p>
-    <w:p>
-      <w:pPr>
-        <w:pStyle w:val="ListParagraph"/>
-        <w:numPr>
-          <w:ilvl w:val="0"/>
-          <w:numId w:val="1"/>
-        </w:numPr>
-        <w:rPr>
-          <w:color w:val="000000" w:themeColor="text1"/>
-          <w:sz w:val="24"/>
-          <w:szCs w:val="24"/>
-        </w:rPr>
-      </w:pPr>
-      <w:r>
-        <w:rPr>
-          <w:color w:val="000000" w:themeColor="text1"/>
-          <w:sz w:val="24"/>
-          <w:szCs w:val="24"/>
-        </w:rPr>
-        <w:t>PICTURE’S PAGE</w:t>
-      </w:r>
-    </w:p>
-    <w:p>
-      <w:pPr>
-        <w:pStyle w:val="ListParagraph"/>
-        <w:numPr>
-          <w:ilvl w:val="1"/>
-          <w:numId w:val="1"/>
-        </w:numPr>
-        <w:rPr>
-          <w:color w:val="000000" w:themeColor="text1"/>
-          <w:sz w:val="24"/>
-          <w:szCs w:val="24"/>
-        </w:rPr>
-      </w:pPr>
-      <w:r>
-        <w:rPr>
-          <w:color w:val="000000" w:themeColor="text1"/>
-          <w:sz w:val="24"/>
-          <w:szCs w:val="24"/>
-        </w:rPr>
-        <w:t>the picture’s page contains album covers which links to each respective album on facebook</w:t>
-      </w:r>
-    </w:p>
-    <w:p>
-      <w:pPr>
-        <w:pStyle w:val="ListParagraph"/>
-        <w:numPr>
-          <w:ilvl w:val="1"/>
-          <w:numId w:val="1"/>
-        </w:numPr>
-        <w:rPr>
-          <w:color w:val="000000" w:themeColor="text1"/>
-          <w:sz w:val="24"/>
-          <w:szCs w:val="24"/>
-        </w:rPr>
-      </w:pPr>
-      <w:r>
-        <w:rPr>
-          <w:color w:val="000000" w:themeColor="text1"/>
-          <w:sz w:val="24"/>
-          <w:szCs w:val="24"/>
-        </w:rPr>
-        <w:t>they are layoutted in a two –column table</w:t>
-      </w:r>
-    </w:p>
-    <w:p>
-      <w:pPr>
-        <w:pStyle w:val="ListParagraph"/>
-        <w:numPr>
-          <w:ilvl w:val="2"/>
-          <w:numId w:val="1"/>
-        </w:numPr>
-        <w:rPr>
-          <w:color w:val="000000" w:themeColor="text1"/>
-          <w:sz w:val="24"/>
-          <w:szCs w:val="24"/>
-        </w:rPr>
-      </w:pPr>
-      <w:r>
-        <w:rPr>
-          <w:color w:val="000000" w:themeColor="text1"/>
-          <w:sz w:val="24"/>
-          <w:szCs w:val="24"/>
-        </w:rPr>
-        <w:t>****** so you should update that page per TWO albums in order to not affect the order or spacing of the table</w:t>
-      </w:r>
-    </w:p>
-    <w:p>
-      <w:pPr>
-        <w:pStyle w:val="ListParagraph"/>
-        <w:numPr>
-          <w:ilvl w:val="3"/>
-          <w:numId w:val="1"/>
-        </w:numPr>
-        <w:rPr>
-          <w:color w:val="000000" w:themeColor="text1"/>
-          <w:sz w:val="24"/>
-          <w:szCs w:val="24"/>
-        </w:rPr>
-      </w:pPr>
-      <w:r>
-        <w:rPr>
-          <w:color w:val="000000" w:themeColor="text1"/>
-          <w:sz w:val="24"/>
-          <w:szCs w:val="24"/>
-        </w:rPr>
-        <w:t>just copy and paste the last column’s code to the top of the table</w:t>
-      </w:r>
-    </w:p>
-    <w:p>
-      <w:pPr>
-        <w:pStyle w:val="ListParagraph"/>
-        <w:numPr>
-          <w:ilvl w:val="3"/>
-          <w:numId w:val="1"/>
-        </w:numPr>
-        <w:rPr>
-          <w:color w:val="000000" w:themeColor="text1"/>
-          <w:sz w:val="24"/>
-          <w:szCs w:val="24"/>
-        </w:rPr>
-      </w:pPr>
-      <w:r>
-        <w:rPr>
-          <w:color w:val="000000" w:themeColor="text1"/>
-          <w:sz w:val="24"/>
-          <w:szCs w:val="24"/>
-        </w:rPr>
-        <w:t>then change the code to the respective pictures and links</w:t>
-      </w:r>
-    </w:p>
-    <w:p>
-      <w:pPr>
-        <w:rPr>
-          <w:color w:val="000000" w:themeColor="text1"/>
-          <w:sz w:val="24"/>
-          <w:szCs w:val="24"/>
-        </w:rPr>
-      </w:pPr>
-    </w:p>
-    <w:p>
-      <w:pPr>
-        <w:rPr>
-          <w:color w:val="000000" w:themeColor="text1"/>
-          <w:sz w:val="24"/>
-          <w:szCs w:val="24"/>
-        </w:rPr>
-      </w:pPr>
-      <w:r>
-        <w:rPr>
-          <w:color w:val="000000" w:themeColor="text1"/>
-          <w:sz w:val="24"/>
-          <w:szCs w:val="24"/>
-        </w:rPr>
-        <w:t>FileZilla Password</w:t>
-      </w:r>
-    </w:p>
-    <w:p>
-      <w:pPr>
-        <w:rPr>
-          <w:color w:val="000000" w:themeColor="text1"/>
-          <w:sz w:val="24"/>
-          <w:szCs w:val="24"/>
-        </w:rPr>
-      </w:pPr>
-      <w:r>
-        <w:rPr>
-          <w:color w:val="000000" w:themeColor="text1"/>
-          <w:sz w:val="24"/>
-          <w:szCs w:val="24"/>
-        </w:rPr>
-        <w:lastRenderedPageBreak/>
-        <w:t>Vtvsa</w:t>
-      </w:r>
-    </w:p>
-    <w:p>
-      <w:pPr>
-        <w:rPr>
-          <w:color w:val="000000" w:themeColor="text1"/>
-          <w:sz w:val="24"/>
-          <w:szCs w:val="24"/>
-        </w:rPr>
-      </w:pPr>
-      <w:r>
-        <w:rPr>
-          <w:color w:val="000000" w:themeColor="text1"/>
-          <w:sz w:val="24"/>
-          <w:szCs w:val="24"/>
-        </w:rPr>
-        <w:t>Vtvsa.com</w:t>
-      </w:r>
-    </w:p>
-    <w:p>
-      <w:pPr>
-        <w:rPr>
-          <w:color w:val="000000" w:themeColor="text1"/>
-          <w:sz w:val="24"/>
-          <w:szCs w:val="24"/>
-        </w:rPr>
-      </w:pPr>
-      <w:r>
-        <w:rPr>
-          <w:color w:val="000000" w:themeColor="text1"/>
-          <w:sz w:val="24"/>
-          <w:szCs w:val="24"/>
-        </w:rPr>
-        <w:t>Vsahokies2013!</w:t>
-      </w:r>
-    </w:p>
-    <w:p>
-      <w:pPr>
-        <w:rPr>
-          <w:color w:val="000000" w:themeColor="text1"/>
-          <w:sz w:val="24"/>
-          <w:szCs w:val="24"/>
-        </w:rPr>
-      </w:pPr>
+        <w:rPr>
+          <w:color w:val="000000" w:themeColor="text1"/>
+          <w:sz w:val="24"/>
+          <w:szCs w:val="24"/>
+        </w:rPr>
+      </w:pPr>
+    </w:p>
+    <w:p>
+      <w:pPr>
+        <w:rPr>
+          <w:color w:val="000000" w:themeColor="text1"/>
+          <w:sz w:val="24"/>
+          <w:szCs w:val="24"/>
+        </w:rPr>
+      </w:pPr>
+      <w:r>
+        <w:rPr>
+          <w:color w:val="000000" w:themeColor="text1"/>
+          <w:sz w:val="24"/>
+          <w:szCs w:val="24"/>
+        </w:rPr>
+        <w:t>Namecheap website log in for server and stuff</w:t>
+      </w:r>
+    </w:p>
+    <w:p>
+      <w:pPr>
+        <w:rPr>
+          <w:color w:val="000000" w:themeColor="text1"/>
+          <w:sz w:val="24"/>
+          <w:szCs w:val="24"/>
+        </w:rPr>
+      </w:pPr>
+      <w:r>
+        <w:rPr>
+          <w:color w:val="000000" w:themeColor="text1"/>
+          <w:sz w:val="24"/>
+          <w:szCs w:val="24"/>
+        </w:rPr>
+        <w:t>Username: vtvsa</w:t>
+      </w:r>
+    </w:p>
+    <w:p>
+      <w:pPr>
+        <w:rPr>
+          <w:color w:val="000000" w:themeColor="text1"/>
+          <w:sz w:val="24"/>
+          <w:szCs w:val="24"/>
+        </w:rPr>
+      </w:pPr>
+      <w:r>
+        <w:rPr>
+          <w:color w:val="000000" w:themeColor="text1"/>
+          <w:sz w:val="24"/>
+          <w:szCs w:val="24"/>
+        </w:rPr>
+        <w:t>Password: vsahokies</w:t>
+      </w:r>
+    </w:p>
+    <w:p>
+      <w:pPr>
+        <w:rPr>
+          <w:color w:val="000000" w:themeColor="text1"/>
+          <w:sz w:val="24"/>
+          <w:szCs w:val="24"/>
+        </w:rPr>
+      </w:pPr>
+      <w:r>
+        <w:rPr>
+          <w:color w:val="000000" w:themeColor="text1"/>
+          <w:sz w:val="24"/>
+          <w:szCs w:val="24"/>
+        </w:rPr>
+        <w:t>Make sure to renew the website every year or it wont work</w:t>
+      </w:r>
+    </w:p>
+    <w:p>
+      <w:pPr>
+        <w:rPr>
+          <w:color w:val="000000" w:themeColor="text1"/>
+          <w:sz w:val="24"/>
+          <w:szCs w:val="24"/>
+        </w:rPr>
+      </w:pPr>
+      <w:r>
+        <w:rPr>
+          <w:color w:val="000000" w:themeColor="text1"/>
+          <w:sz w:val="24"/>
+          <w:szCs w:val="24"/>
+        </w:rPr>
+        <w:t>The email is also mine so change it to yours whoever is the new webmaster</w:t>
+      </w:r>
       <w:bookmarkStart w:id="0" w:name="_GoBack"/>
       <w:bookmarkEnd w:id="0"/>
     </w:p>
@@ -1295,6 +781,14 @@
           <w:szCs w:val="24"/>
         </w:rPr>
         <w:t>Namecheap Hosting Log in</w:t>
+      </w:r>
+      <w:r>
+        <w:rPr>
+          <w:color w:val="000000" w:themeColor="text1"/>
+          <w:sz w:val="24"/>
+          <w:szCs w:val="24"/>
+        </w:rPr>
+        <w:t xml:space="preserve"> for logging into the cpanel</w:t>
       </w:r>
     </w:p>
     <w:p>
@@ -2164,6 +1658,17 @@
       <w:contextualSpacing/>
     </w:pPr>
   </w:style>
+  <w:style w:type="character" w:styleId="Hyperlink">
+    <w:name w:val="Hyperlink"/>
+    <w:basedOn w:val="DefaultParagraphFont"/>
+    <w:uiPriority w:val="99"/>
+    <w:unhideWhenUsed/>
+    <w:rsid w:val="0039384D"/>
+    <w:rPr>
+      <w:color w:val="0000FF" w:themeColor="hyperlink"/>
+      <w:u w:val="single"/>
+    </w:rPr>
+  </w:style>
 </w:styles>
 </file>
 

</xml_diff>